<commit_message>
Implemented additional methods in the snake class.
</commit_message>
<xml_diff>
--- a/Snake_Doc.docx
+++ b/Snake_Doc.docx
@@ -122,7 +122,12 @@
         </w:numPr>
       </w:pPr>
       <w:r>
-        <w:t>Spielfeld wird mit 0 initialisiert</w:t>
+        <w:t>Spielfeld wird mit 0</w:t>
+      </w:r>
+      <w:bookmarkStart w:id="0" w:name="_GoBack"/>
+      <w:bookmarkEnd w:id="0"/>
+      <w:r>
+        <w:t xml:space="preserve"> initialisiert</w:t>
       </w:r>
     </w:p>
     <w:p>
@@ -481,8 +486,6 @@
       <w:r>
         <w:t>Snake besitzt eine Exemplarvariable vom Typ LinkedList, die Objekte vom Typ Tail enthalten</w:t>
       </w:r>
-      <w:bookmarkStart w:id="0" w:name="_GoBack"/>
-      <w:bookmarkEnd w:id="0"/>
     </w:p>
     <w:p/>
     <w:p>
@@ -550,7 +553,18 @@
         <w:t>previousY</w:t>
       </w:r>
     </w:p>
-    <w:p/>
+    <w:p>
+      <w:pPr>
+        <w:pStyle w:val="ListParagraph"/>
+        <w:numPr>
+          <w:ilvl w:val="0"/>
+          <w:numId w:val="2"/>
+        </w:numPr>
+      </w:pPr>
+      <w:r>
+        <w:t>Bausteine von Snake</w:t>
+      </w:r>
+    </w:p>
     <w:p>
       <w:r>
         <w:t>UI:</w:t>

</xml_diff>